<commit_message>
upload file from iPad
</commit_message>
<xml_diff>
--- a/doc/BiblioTech_custom.docx
+++ b/doc/BiblioTech_custom.docx
@@ -119,7 +119,7 @@
           <w:sz w:val="20"/>
           <w:szCs w:val="20"/>
         </w:rPr>
-        <w:t xml:space="preserve">, per evitare fughe di datin dal DB, le password non verranno salvate in chiaro, ma bensì </w:t>
+        <w:t xml:space="preserve">, per evitare fughe di dati dal DB, le password non verranno salvate in chiaro, ma bensì </w:t>
       </w:r>
       <w:r>
         <w:rPr>
@@ -177,6 +177,151 @@
           <w:szCs w:val="20"/>
         </w:rPr>
         <w:t xml:space="preserve"> e delle sue funzionalità</w:t>
+      </w:r>
+    </w:p>
+    <w:p>
+      <w:pPr>
+        <w:pStyle w:val="ListParagraph"/>
+        <w:numPr>
+          <w:ilvl w:val="0"/>
+          <w:numId w:val="1"/>
+        </w:numPr>
+        <w:rPr>
+          <w:sz w:val="20"/>
+          <w:szCs w:val="20"/>
+        </w:rPr>
+      </w:pPr>
+      <w:r>
+        <w:rPr>
+          <w:sz w:val="20"/>
+          <w:szCs w:val="20"/>
+          <w:u w:val="single"/>
+        </w:rPr>
+        <w:t>2fa</w:t>
+      </w:r>
+      <w:r>
+        <w:rPr>
+          <w:sz w:val="20"/>
+          <w:szCs w:val="20"/>
+        </w:rPr>
+        <w:t xml:space="preserve">, </w:t>
+      </w:r>
+      <w:r>
+        <w:rPr>
+          <w:sz w:val="20"/>
+          <w:szCs w:val="20"/>
+        </w:rPr>
+        <w:t xml:space="preserve">tramite otp temporaneo e casuale, </w:t>
+      </w:r>
+      <w:r>
+        <w:rPr>
+          <w:sz w:val="20"/>
+          <w:szCs w:val="20"/>
+        </w:rPr>
+        <w:t>per maggiore sicurezza nell’account</w:t>
+      </w:r>
+    </w:p>
+    <w:p>
+      <w:pPr>
+        <w:pStyle w:val="ListParagraph"/>
+        <w:numPr>
+          <w:ilvl w:val="0"/>
+          <w:numId w:val="1"/>
+        </w:numPr>
+        <w:rPr>
+          <w:sz w:val="20"/>
+          <w:szCs w:val="20"/>
+        </w:rPr>
+      </w:pPr>
+      <w:r>
+        <w:rPr>
+          <w:sz w:val="20"/>
+          <w:szCs w:val="20"/>
+          <w:u w:val="single"/>
+        </w:rPr>
+        <w:t>MailPit</w:t>
+      </w:r>
+      <w:r>
+        <w:rPr>
+          <w:sz w:val="20"/>
+          <w:szCs w:val="20"/>
+          <w:u w:val="single"/>
+        </w:rPr>
+        <w:t>,</w:t>
+      </w:r>
+      <w:r>
+        <w:rPr>
+          <w:sz w:val="20"/>
+          <w:szCs w:val="20"/>
+        </w:rPr>
+        <w:t xml:space="preserve"> servizio web per simulare la post eletronica a cui arriva il codice</w:t>
+      </w:r>
+    </w:p>
+    <w:p>
+      <w:pPr>
+        <w:pStyle w:val="ListParagraph"/>
+        <w:numPr>
+          <w:ilvl w:val="0"/>
+          <w:numId w:val="1"/>
+        </w:numPr>
+        <w:rPr>
+          <w:sz w:val="20"/>
+          <w:szCs w:val="20"/>
+        </w:rPr>
+      </w:pPr>
+      <w:r>
+        <w:rPr>
+          <w:sz w:val="20"/>
+          <w:szCs w:val="20"/>
+          <w:u w:val="single"/>
+        </w:rPr>
+        <w:t xml:space="preserve">Variabili di ambiente, </w:t>
+      </w:r>
+      <w:r>
+        <w:rPr>
+          <w:sz w:val="20"/>
+          <w:szCs w:val="20"/>
+        </w:rPr>
+        <w:t xml:space="preserve"> file .env per le variabili di sviluppo</w:t>
+      </w:r>
+    </w:p>
+    <w:p>
+      <w:pPr>
+        <w:rPr>
+          <w:sz w:val="20"/>
+          <w:szCs w:val="20"/>
+        </w:rPr>
+      </w:pPr>
+    </w:p>
+    <w:p>
+      <w:pPr>
+        <w:rPr>
+          <w:sz w:val="20"/>
+          <w:szCs w:val="20"/>
+        </w:rPr>
+      </w:pPr>
+      <w:r>
+        <w:rPr>
+          <w:sz w:val="20"/>
+          <w:szCs w:val="20"/>
+        </w:rPr>
+        <w:t>Rispetto alla traccia cambiano anche i nomi dei file utilizzati</w:t>
+      </w:r>
+    </w:p>
+    <w:p>
+      <w:pPr>
+        <w:ind w:left="360"/>
+        <w:rPr>
+          <w:sz w:val="20"/>
+          <w:szCs w:val="20"/>
+        </w:rPr>
+      </w:pPr>
+      <w:r>
+        <w:rPr>
+          <w:sz w:val="20"/>
+          <w:szCs w:val="20"/>
+        </w:rPr>
+        <w:t xml:space="preserve"> </w:t>
       </w:r>
     </w:p>
     <w:sectPr>

</xml_diff>